<commit_message>
Additions made to potential queries
Additions made to the potential queries we will make 
Added: 
7, 8, 9 & 10.
</commit_message>
<xml_diff>
--- a/SQL queries.docx
+++ b/SQL queries.docx
@@ -380,8 +380,202 @@
         </w:rPr>
         <w:t>. QA would like to let everyone involved know.</w:t>
       </w:r>
+    </w:p>
+    <w:p>
+      <w:pPr>
+        <w:pStyle w:val="ListParagraph"/>
+        <w:numPr>
+          <w:ilvl w:val="0"/>
+          <w:numId w:val="2"/>
+        </w:numPr>
+        <w:rPr>
+          <w:sz w:val="28"/>
+          <w:szCs w:val="28"/>
+        </w:rPr>
+      </w:pPr>
+      <w:r>
+        <w:rPr>
+          <w:sz w:val="28"/>
+          <w:szCs w:val="28"/>
+        </w:rPr>
+        <w:lastRenderedPageBreak/>
+        <w:t xml:space="preserve">Find the name of the building and the apartment and whether or not it is occupied, and if it has an ensuite </w:t>
+      </w:r>
+    </w:p>
+    <w:p>
+      <w:pPr>
+        <w:rPr>
+          <w:sz w:val="28"/>
+          <w:szCs w:val="28"/>
+        </w:rPr>
+      </w:pPr>
+      <w:r>
+        <w:rPr>
+          <w:sz w:val="28"/>
+          <w:szCs w:val="28"/>
+        </w:rPr>
+        <w:t xml:space="preserve">RWS = </w:t>
+      </w:r>
+      <w:r>
+        <w:rPr>
+          <w:sz w:val="28"/>
+          <w:szCs w:val="28"/>
+        </w:rPr>
+        <w:t xml:space="preserve">A tenant wishes to upgrade to an </w:t>
+      </w:r>
+      <w:r>
+        <w:rPr>
+          <w:sz w:val="28"/>
+          <w:szCs w:val="28"/>
+        </w:rPr>
+        <w:t>ensuite</w:t>
+      </w:r>
+      <w:r>
+        <w:rPr>
+          <w:sz w:val="28"/>
+          <w:szCs w:val="28"/>
+        </w:rPr>
+        <w:t xml:space="preserve"> room, show a list of the available ensuite rooms and what the charge would be to swap</w:t>
+      </w:r>
+    </w:p>
+    <w:p>
+      <w:pPr>
+        <w:rPr>
+          <w:sz w:val="28"/>
+          <w:szCs w:val="28"/>
+        </w:rPr>
+      </w:pPr>
+    </w:p>
+    <w:p>
+      <w:pPr>
+        <w:pStyle w:val="ListParagraph"/>
+        <w:numPr>
+          <w:ilvl w:val="0"/>
+          <w:numId w:val="2"/>
+        </w:numPr>
+        <w:rPr>
+          <w:sz w:val="28"/>
+          <w:szCs w:val="28"/>
+        </w:rPr>
+      </w:pPr>
+      <w:r>
+        <w:rPr>
+          <w:sz w:val="28"/>
+          <w:szCs w:val="28"/>
+        </w:rPr>
+        <w:t xml:space="preserve">Find the first name, surname, building number and apartment number of the tenants whose tenancy will be ending in the current year </w:t>
+      </w:r>
+    </w:p>
+    <w:p>
+      <w:pPr>
+        <w:rPr>
+          <w:sz w:val="28"/>
+          <w:szCs w:val="28"/>
+        </w:rPr>
+      </w:pPr>
+      <w:r>
+        <w:rPr>
+          <w:sz w:val="28"/>
+          <w:szCs w:val="28"/>
+        </w:rPr>
+        <w:t>RWS = New students will be coming into the accommodation in the next year, and management need to know how many rooms will become available when the current tenancies end.</w:t>
+      </w:r>
+    </w:p>
+    <w:p>
+      <w:pPr>
+        <w:rPr>
+          <w:sz w:val="28"/>
+          <w:szCs w:val="28"/>
+        </w:rPr>
+      </w:pPr>
+    </w:p>
+    <w:p>
+      <w:pPr>
+        <w:pStyle w:val="ListParagraph"/>
+        <w:numPr>
+          <w:ilvl w:val="0"/>
+          <w:numId w:val="2"/>
+        </w:numPr>
+        <w:rPr>
+          <w:sz w:val="28"/>
+          <w:szCs w:val="28"/>
+        </w:rPr>
+      </w:pPr>
+      <w:r>
+        <w:rPr>
+          <w:sz w:val="28"/>
+          <w:szCs w:val="28"/>
+        </w:rPr>
+        <w:t>Find the first name, surname, technician id and skill for all the technicians who are not currently assigned to any job</w:t>
+      </w:r>
+    </w:p>
+    <w:p>
+      <w:pPr>
+        <w:rPr>
+          <w:sz w:val="28"/>
+          <w:szCs w:val="28"/>
+        </w:rPr>
+      </w:pPr>
+      <w:r>
+        <w:rPr>
+          <w:sz w:val="28"/>
+          <w:szCs w:val="28"/>
+        </w:rPr>
+        <w:t xml:space="preserve">RWS= An issue has happened in one of the buildings that needs fixed, but it’s a problem that will require a lot of time, so getting the best person for the job would be whoever is currently not working on any job </w:t>
+      </w:r>
+    </w:p>
+    <w:p>
+      <w:pPr>
+        <w:rPr>
+          <w:sz w:val="28"/>
+          <w:szCs w:val="28"/>
+        </w:rPr>
+      </w:pPr>
+    </w:p>
+    <w:p>
+      <w:pPr>
+        <w:pStyle w:val="ListParagraph"/>
+        <w:numPr>
+          <w:ilvl w:val="0"/>
+          <w:numId w:val="2"/>
+        </w:numPr>
+        <w:rPr>
+          <w:sz w:val="28"/>
+          <w:szCs w:val="28"/>
+        </w:rPr>
+      </w:pPr>
+      <w:r>
+        <w:rPr>
+          <w:sz w:val="28"/>
+          <w:szCs w:val="28"/>
+        </w:rPr>
+        <w:t>Find the first name, surname and contract id of the employees who have just been recently hired</w:t>
+      </w:r>
+    </w:p>
+    <w:p>
+      <w:pPr>
+        <w:rPr>
+          <w:sz w:val="28"/>
+          <w:szCs w:val="28"/>
+        </w:rPr>
+      </w:pPr>
+      <w:r>
+        <w:rPr>
+          <w:sz w:val="28"/>
+          <w:szCs w:val="28"/>
+        </w:rPr>
+        <w:t>RWS = Management need to establish which employees need more training than those who have been at elms longer</w:t>
+      </w:r>
       <w:bookmarkStart w:id="0" w:name="_GoBack"/>
       <w:bookmarkEnd w:id="0"/>
+    </w:p>
+    <w:p>
+      <w:pPr>
+        <w:rPr>
+          <w:sz w:val="28"/>
+          <w:szCs w:val="28"/>
+        </w:rPr>
+      </w:pPr>
     </w:p>
     <w:sectPr>
       <w:pgSz w:w="11906" w:h="16838"/>
@@ -806,7 +1000,7 @@
       </w:pPr>
     </w:pPrDefault>
   </w:docDefaults>
-  <w:latentStyles w:defLockedState="0" w:defUIPriority="99" w:defSemiHidden="0" w:defUnhideWhenUsed="0" w:defQFormat="0" w:count="376">
+  <w:latentStyles w:defLockedState="0" w:defUIPriority="99" w:defSemiHidden="0" w:defUnhideWhenUsed="0" w:defQFormat="0" w:count="375">
     <w:lsdException w:name="Normal" w:uiPriority="0" w:qFormat="1"/>
     <w:lsdException w:name="heading 1" w:uiPriority="9" w:qFormat="1"/>
     <w:lsdException w:name="heading 2" w:semiHidden="1" w:uiPriority="9" w:unhideWhenUsed="1" w:qFormat="1"/>
@@ -1182,7 +1376,6 @@
     <w:lsdException w:name="Smart Hyperlink" w:semiHidden="1" w:unhideWhenUsed="1"/>
     <w:lsdException w:name="Hashtag" w:semiHidden="1" w:unhideWhenUsed="1"/>
     <w:lsdException w:name="Unresolved Mention" w:semiHidden="1" w:unhideWhenUsed="1"/>
-    <w:lsdException w:name="Smart Link" w:semiHidden="1" w:unhideWhenUsed="1"/>
   </w:latentStyles>
   <w:style w:type="paragraph" w:default="1" w:styleId="Normal">
     <w:name w:val="Normal"/>

</xml_diff>